<commit_message>
final push for lab 3
</commit_message>
<xml_diff>
--- a/Lab 3/cz2003Lab3report.docx
+++ b/Lab 3/cz2003Lab3report.docx
@@ -1,6 +1,6 @@
 
 <file path=word/document.xml><?xml version="1.0" encoding="utf-8"?>
-<w:document xmlns:wpc="http://schemas.microsoft.com/office/word/2010/wordprocessingCanvas" xmlns:cx="http://schemas.microsoft.com/office/drawing/2014/chartex" xmlns:cx1="http://schemas.microsoft.com/office/drawing/2015/9/8/chartex" xmlns:mc="http://schemas.openxmlformats.org/markup-compatibility/2006" xmlns:o="urn:schemas-microsoft-com:office:office" xmlns:r="http://schemas.openxmlformats.org/officeDocument/2006/relationships" xmlns:m="http://schemas.openxmlformats.org/officeDocument/2006/math" xmlns:v="urn:schemas-microsoft-com:vml" xmlns:wp14="http://schemas.microsoft.com/office/word/2010/wordprocessingDrawing" xmlns:wp="http://schemas.openxmlformats.org/drawingml/2006/wordprocessingDrawing" xmlns:w10="urn:schemas-microsoft-com:office:word" xmlns:w="http://schemas.openxmlformats.org/wordprocessingml/2006/main" xmlns:w14="http://schemas.microsoft.com/office/word/2010/wordml" xmlns:w15="http://schemas.microsoft.com/office/word/2012/wordml" xmlns:w16se="http://schemas.microsoft.com/office/word/2015/wordml/symex" xmlns:wpg="http://schemas.microsoft.com/office/word/2010/wordprocessingGroup" xmlns:wpi="http://schemas.microsoft.com/office/word/2010/wordprocessingInk" xmlns:wne="http://schemas.microsoft.com/office/word/2006/wordml" xmlns:wps="http://schemas.microsoft.com/office/word/2010/wordprocessingShape" mc:Ignorable="w14 w15 w16se wp14">
+<w:document xmlns:wpc="http://schemas.microsoft.com/office/word/2010/wordprocessingCanvas" xmlns:mc="http://schemas.openxmlformats.org/markup-compatibility/2006" xmlns:o="urn:schemas-microsoft-com:office:office" xmlns:r="http://schemas.openxmlformats.org/officeDocument/2006/relationships" xmlns:m="http://schemas.openxmlformats.org/officeDocument/2006/math" xmlns:v="urn:schemas-microsoft-com:vml" xmlns:wp14="http://schemas.microsoft.com/office/word/2010/wordprocessingDrawing" xmlns:wp="http://schemas.openxmlformats.org/drawingml/2006/wordprocessingDrawing" xmlns:w10="urn:schemas-microsoft-com:office:word" xmlns:w="http://schemas.openxmlformats.org/wordprocessingml/2006/main" xmlns:w14="http://schemas.microsoft.com/office/word/2010/wordml" xmlns:w15="http://schemas.microsoft.com/office/word/2012/wordml" xmlns:wpg="http://schemas.microsoft.com/office/word/2010/wordprocessingGroup" xmlns:wpi="http://schemas.microsoft.com/office/word/2010/wordprocessingInk" xmlns:wne="http://schemas.microsoft.com/office/word/2006/wordml" xmlns:wps="http://schemas.microsoft.com/office/word/2010/wordprocessingShape" mc:Ignorable="w14 w15 wp14">
   <w:body>
     <w:p/>
     <w:p/>
@@ -34,7 +34,7 @@
           <w:sz w:val="72"/>
           <w:szCs w:val="72"/>
         </w:rPr>
-        <w:t>Lab 2</w:t>
+        <w:t>Lab 3</w:t>
       </w:r>
       <w:r>
         <w:rPr>
@@ -302,9 +302,9 @@
         <w:tblLook w:val="04A0" w:firstRow="1" w:lastRow="0" w:firstColumn="1" w:lastColumn="0" w:noHBand="0" w:noVBand="1"/>
       </w:tblPr>
       <w:tblGrid>
-        <w:gridCol w:w="4202"/>
-        <w:gridCol w:w="4194"/>
-        <w:gridCol w:w="2039"/>
+        <w:gridCol w:w="4206"/>
+        <w:gridCol w:w="4266"/>
+        <w:gridCol w:w="1963"/>
       </w:tblGrid>
       <w:tr>
         <w:trPr>
@@ -312,7 +312,7 @@
         </w:trPr>
         <w:tc>
           <w:tcPr>
-            <w:tcW w:w="4143" w:type="dxa"/>
+            <w:tcW w:w="4206" w:type="dxa"/>
           </w:tcPr>
           <w:p>
             <w:pPr>
@@ -330,7 +330,7 @@
         </w:tc>
         <w:tc>
           <w:tcPr>
-            <w:tcW w:w="4042" w:type="dxa"/>
+            <w:tcW w:w="4266" w:type="dxa"/>
           </w:tcPr>
           <w:p>
             <w:pPr>
@@ -348,7 +348,7 @@
         </w:tc>
         <w:tc>
           <w:tcPr>
-            <w:tcW w:w="2250" w:type="dxa"/>
+            <w:tcW w:w="1963" w:type="dxa"/>
           </w:tcPr>
           <w:p>
             <w:pPr>
@@ -371,7 +371,7 @@
         </w:trPr>
         <w:tc>
           <w:tcPr>
-            <w:tcW w:w="4143" w:type="dxa"/>
+            <w:tcW w:w="4206" w:type="dxa"/>
           </w:tcPr>
           <w:p>
             <w:r>
@@ -395,10 +395,10 @@
                   <v:path o:extrusionok="f" gradientshapeok="t" o:connecttype="rect"/>
                   <o:lock v:ext="edit" aspectratio="t"/>
                 </v:shapetype>
-                <v:shape id="_x0000_i1100" type="#_x0000_t75" style="width:196.5pt;height:3in" o:ole="">
+                <v:shape id="_x0000_i1025" type="#_x0000_t75" style="width:196.45pt;height:3in" o:ole="">
                   <v:imagedata r:id="rId5" o:title=""/>
                 </v:shape>
-                <o:OLEObject Type="Embed" ProgID="PBrush" ShapeID="_x0000_i1100" DrawAspect="Content" ObjectID="_1612784511" r:id="rId6"/>
+                <o:OLEObject Type="Embed" ProgID="PBrush" ShapeID="_x0000_i1025" DrawAspect="Content" ObjectID="_1614536491" r:id="rId6"/>
               </w:object>
             </w:r>
           </w:p>
@@ -436,15 +436,15 @@
         </w:tc>
         <w:tc>
           <w:tcPr>
-            <w:tcW w:w="4042" w:type="dxa"/>
+            <w:tcW w:w="4266" w:type="dxa"/>
           </w:tcPr>
           <w:p>
             <w:r>
               <w:object w:dxaOrig="8145" w:dyaOrig="9360">
-                <v:shape id="_x0000_i1101" type="#_x0000_t75" style="width:186.75pt;height:214.5pt" o:ole="">
+                <v:shape id="_x0000_i1026" type="#_x0000_t75" style="width:186.7pt;height:214.15pt" o:ole="">
                   <v:imagedata r:id="rId7" o:title=""/>
                 </v:shape>
-                <o:OLEObject Type="Embed" ProgID="PBrush" ShapeID="_x0000_i1101" DrawAspect="Content" ObjectID="_1612784512" r:id="rId8"/>
+                <o:OLEObject Type="Embed" ProgID="PBrush" ShapeID="_x0000_i1026" DrawAspect="Content" ObjectID="_1614536492" r:id="rId8"/>
               </w:object>
             </w:r>
           </w:p>
@@ -481,19 +481,13 @@
               </w:rPr>
             </w:pPr>
             <w:r>
-              <w:t>The sampling resolution is [</w:t>
-            </w:r>
-            <w:r>
-              <w:t>1 1</w:t>
-            </w:r>
-            <w:r>
-              <w:t>].</w:t>
-            </w:r>
-          </w:p>
-        </w:tc>
-        <w:tc>
-          <w:tcPr>
-            <w:tcW w:w="2250" w:type="dxa"/>
+              <w:t>The sampling resolution is [1 1].</w:t>
+            </w:r>
+          </w:p>
+        </w:tc>
+        <w:tc>
+          <w:tcPr>
+            <w:tcW w:w="1963" w:type="dxa"/>
           </w:tcPr>
           <w:p>
             <w:r>
@@ -511,15 +505,15 @@
         </w:trPr>
         <w:tc>
           <w:tcPr>
-            <w:tcW w:w="4143" w:type="dxa"/>
+            <w:tcW w:w="4206" w:type="dxa"/>
           </w:tcPr>
           <w:p>
             <w:r>
               <w:object w:dxaOrig="10980" w:dyaOrig="10860">
-                <v:shape id="_x0000_i1104" type="#_x0000_t75" style="width:199.5pt;height:197.25pt" o:ole="">
+                <v:shape id="_x0000_i1027" type="#_x0000_t75" style="width:199.55pt;height:197.1pt" o:ole="">
                   <v:imagedata r:id="rId9" o:title=""/>
                 </v:shape>
-                <o:OLEObject Type="Embed" ProgID="PBrush" ShapeID="_x0000_i1104" DrawAspect="Content" ObjectID="_1612784513" r:id="rId10"/>
+                <o:OLEObject Type="Embed" ProgID="PBrush" ShapeID="_x0000_i1027" DrawAspect="Content" ObjectID="_1614536493" r:id="rId10"/>
               </w:object>
             </w:r>
           </w:p>
@@ -583,28 +577,22 @@
         </w:tc>
         <w:tc>
           <w:tcPr>
-            <w:tcW w:w="4042" w:type="dxa"/>
+            <w:tcW w:w="4266" w:type="dxa"/>
           </w:tcPr>
           <w:p>
             <w:r>
               <w:object w:dxaOrig="11910" w:dyaOrig="11910">
-                <v:shape id="_x0000_i1116" type="#_x0000_t75" style="width:198.75pt;height:198.75pt" o:ole="">
+                <v:shape id="_x0000_i1028" type="#_x0000_t75" style="width:198.9pt;height:198.9pt" o:ole="">
                   <v:imagedata r:id="rId11" o:title=""/>
                 </v:shape>
-                <o:OLEObject Type="Embed" ProgID="PBrush" ShapeID="_x0000_i1116" DrawAspect="Content" ObjectID="_1612784514" r:id="rId12"/>
+                <o:OLEObject Type="Embed" ProgID="PBrush" ShapeID="_x0000_i1028" DrawAspect="Content" ObjectID="_1614536494" r:id="rId12"/>
               </w:object>
             </w:r>
           </w:p>
           <w:p/>
           <w:p>
             <w:r>
-              <w:t>A screenshot of “3D triangle –</w:t>
-            </w:r>
-            <w:r>
-              <w:t xml:space="preserve"> 2</w:t>
-            </w:r>
-            <w:r>
-              <w:t>.wrl” which defines a surface by parametric equations:</w:t>
+              <w:t>A screenshot of “3D triangle – 2.wrl” which defines a surface by parametric equations:</w:t>
             </w:r>
           </w:p>
           <w:p>
@@ -617,24 +605,12 @@
           </w:p>
           <w:p>
             <w:r>
-              <w:t>y=</w:t>
-            </w:r>
-            <w:r>
-              <w:t xml:space="preserve"> </w:t>
-            </w:r>
-            <w:r>
-              <w:t>1-u</w:t>
-            </w:r>
-          </w:p>
-          <w:p>
-            <w:r>
-              <w:t>z=</w:t>
-            </w:r>
-            <w:r>
-              <w:t xml:space="preserve"> </w:t>
-            </w:r>
-            <w:r>
-              <w:t>0</w:t>
+              <w:t>y= 1-u</w:t>
+            </w:r>
+          </w:p>
+          <w:p>
+            <w:r>
+              <w:t>z= 0</w:t>
             </w:r>
           </w:p>
           <w:p>
@@ -649,26 +625,18 @@
               </w:rPr>
             </w:pPr>
             <w:r>
-              <w:t>The sampling resolution is [</w:t>
-            </w:r>
-            <w:r>
-              <w:t>1 1</w:t>
-            </w:r>
-            <w:r>
-              <w:t>].</w:t>
-            </w:r>
-          </w:p>
-        </w:tc>
-        <w:tc>
-          <w:tcPr>
-            <w:tcW w:w="2250" w:type="dxa"/>
+              <w:t>The sampling resolution is [1 1].</w:t>
+            </w:r>
+          </w:p>
+        </w:tc>
+        <w:tc>
+          <w:tcPr>
+            <w:tcW w:w="1963" w:type="dxa"/>
           </w:tcPr>
           <w:p>
             <w:r>
               <w:t>The explanation is the same as the case of the 3D Plane.</w:t>
             </w:r>
-            <w:bookmarkStart w:id="0" w:name="_GoBack"/>
-            <w:bookmarkEnd w:id="0"/>
           </w:p>
         </w:tc>
       </w:tr>
@@ -678,38 +646,120 @@
         </w:trPr>
         <w:tc>
           <w:tcPr>
-            <w:tcW w:w="4143" w:type="dxa"/>
-          </w:tcPr>
+            <w:tcW w:w="4206" w:type="dxa"/>
+          </w:tcPr>
+          <w:p>
+            <w:r>
+              <w:object w:dxaOrig="11700" w:dyaOrig="8664">
+                <v:shape id="_x0000_i1029" type="#_x0000_t75" style="width:199.55pt;height:147.65pt" o:ole="">
+                  <v:imagedata r:id="rId13" o:title=""/>
+                </v:shape>
+                <o:OLEObject Type="Embed" ProgID="PBrush" ShapeID="_x0000_i1029" DrawAspect="Content" ObjectID="_1614536495" r:id="rId14"/>
+              </w:object>
+            </w:r>
+          </w:p>
+          <w:p/>
+          <w:p>
+            <w:r>
+              <w:t>A screenshot of “bilinear surface – 1.wrl” which defines a bilinear surface by parametric equations:</w:t>
+            </w:r>
+          </w:p>
+          <w:p>
+            <w:r>
+              <w:t>x=0.5</w:t>
+            </w:r>
+            <w:r>
+              <w:t>*v + 0.5 *u*v</w:t>
+            </w:r>
+          </w:p>
+          <w:p>
+            <w:r>
+              <w:t>y=u*v;</w:t>
+            </w:r>
+          </w:p>
+          <w:p>
+            <w:r>
+              <w:t xml:space="preserve">z=u </w:t>
+            </w:r>
+          </w:p>
+          <w:p>
+            <w:r>
+              <w:t>The domain for u and v is [0, 1].</w:t>
+            </w:r>
+          </w:p>
           <w:p>
             <w:pPr>
               <w:rPr>
                 <w:b/>
               </w:rPr>
             </w:pPr>
-          </w:p>
-        </w:tc>
-        <w:tc>
-          <w:tcPr>
-            <w:tcW w:w="4042" w:type="dxa"/>
-          </w:tcPr>
+            <w:r>
+              <w:t>The sampling resolution is [175 175].</w:t>
+            </w:r>
+          </w:p>
+        </w:tc>
+        <w:tc>
+          <w:tcPr>
+            <w:tcW w:w="4266" w:type="dxa"/>
+          </w:tcPr>
+          <w:p>
+            <w:r>
+              <w:object w:dxaOrig="10680" w:dyaOrig="8232">
+                <v:shape id="_x0000_i1030" type="#_x0000_t75" style="width:194.05pt;height:149.5pt" o:ole="">
+                  <v:imagedata r:id="rId15" o:title=""/>
+                </v:shape>
+                <o:OLEObject Type="Embed" ProgID="PBrush" ShapeID="_x0000_i1030" DrawAspect="Content" ObjectID="_1614536496" r:id="rId16"/>
+              </w:object>
+            </w:r>
+          </w:p>
+          <w:p/>
+          <w:p>
+            <w:r>
+              <w:t>A screenshot of “bilinear surface – 2.wrl” which defines a bilinear surface by parametric equations:</w:t>
+            </w:r>
+          </w:p>
+          <w:p>
+            <w:r>
+              <w:t>x=0.5</w:t>
+            </w:r>
+            <w:r>
+              <w:t>*v + 0.5 *u*v</w:t>
+            </w:r>
+          </w:p>
+          <w:p>
+            <w:r>
+              <w:t>y=u*v;</w:t>
+            </w:r>
+          </w:p>
+          <w:p>
+            <w:r>
+              <w:t xml:space="preserve">z=u </w:t>
+            </w:r>
+          </w:p>
+          <w:p>
+            <w:r>
+              <w:t>The domain for u and v is [0, 1].</w:t>
+            </w:r>
+          </w:p>
           <w:p>
             <w:pPr>
               <w:rPr>
                 <w:b/>
               </w:rPr>
             </w:pPr>
-          </w:p>
-        </w:tc>
-        <w:tc>
-          <w:tcPr>
-            <w:tcW w:w="2250" w:type="dxa"/>
-          </w:tcPr>
-          <w:p>
-            <w:pPr>
-              <w:rPr>
-                <w:b/>
-              </w:rPr>
-            </w:pPr>
+            <w:r>
+              <w:t>The sampling resolution is [1 1].</w:t>
+            </w:r>
+          </w:p>
+        </w:tc>
+        <w:tc>
+          <w:tcPr>
+            <w:tcW w:w="1963" w:type="dxa"/>
+          </w:tcPr>
+          <w:p>
+            <w:r>
+              <w:t xml:space="preserve">When the sampling resolution is [1 1], only 4 sampling points shall be used, hence decreases the accuracy of the bilinear surface. </w:t>
+            </w:r>
           </w:p>
         </w:tc>
       </w:tr>
@@ -719,38 +769,114 @@
         </w:trPr>
         <w:tc>
           <w:tcPr>
-            <w:tcW w:w="4143" w:type="dxa"/>
-          </w:tcPr>
+            <w:tcW w:w="4206" w:type="dxa"/>
+          </w:tcPr>
+          <w:p>
+            <w:r>
+              <w:object w:dxaOrig="7332" w:dyaOrig="7236">
+                <v:shape id="_x0000_i1031" type="#_x0000_t75" style="width:198.3pt;height:195.85pt" o:ole="">
+                  <v:imagedata r:id="rId17" o:title=""/>
+                </v:shape>
+                <o:OLEObject Type="Embed" ProgID="PBrush" ShapeID="_x0000_i1031" DrawAspect="Content" ObjectID="_1614536497" r:id="rId18"/>
+              </w:object>
+            </w:r>
+          </w:p>
+          <w:p/>
+          <w:p>
+            <w:r>
+              <w:t>A screenshot of “sphere – 1.wrl” which defines a sphere by parametric equations:</w:t>
+            </w:r>
+          </w:p>
+          <w:p>
+            <w:r>
+              <w:t>x=cos(pi*u-pi/2)*sin(2*pi*v-pi)</w:t>
+            </w:r>
+          </w:p>
+          <w:p>
+            <w:r>
+              <w:t>y=sin(pi*u-pi/2)</w:t>
+            </w:r>
+          </w:p>
+          <w:p>
+            <w:r>
+              <w:t>z=cos(pi*u-pi/2)*cos(2*pi*v-pi)</w:t>
+            </w:r>
+          </w:p>
+          <w:p>
+            <w:r>
+              <w:t>The domain for u and v is [0, 1].</w:t>
+            </w:r>
+          </w:p>
           <w:p>
             <w:pPr>
               <w:rPr>
                 <w:b/>
               </w:rPr>
             </w:pPr>
-          </w:p>
-        </w:tc>
-        <w:tc>
-          <w:tcPr>
-            <w:tcW w:w="4042" w:type="dxa"/>
-          </w:tcPr>
+            <w:r>
+              <w:t>The sampling resolution is [75 75].</w:t>
+            </w:r>
+          </w:p>
+        </w:tc>
+        <w:tc>
+          <w:tcPr>
+            <w:tcW w:w="4266" w:type="dxa"/>
+          </w:tcPr>
+          <w:p>
+            <w:r>
+              <w:object w:dxaOrig="8712" w:dyaOrig="8544">
+                <v:shape id="_x0000_i1032" type="#_x0000_t75" style="width:198.3pt;height:194.05pt" o:ole="">
+                  <v:imagedata r:id="rId19" o:title=""/>
+                </v:shape>
+                <o:OLEObject Type="Embed" ProgID="PBrush" ShapeID="_x0000_i1032" DrawAspect="Content" ObjectID="_1614536498" r:id="rId20"/>
+              </w:object>
+            </w:r>
+          </w:p>
+          <w:p/>
+          <w:p>
+            <w:r>
+              <w:t>A screenshot of “sphere – 2.wrl” which defines a sphere by parametric equations:</w:t>
+            </w:r>
+          </w:p>
+          <w:p>
+            <w:r>
+              <w:t>x=cos(pi*u-pi/2)*sin(2*pi*v-pi)</w:t>
+            </w:r>
+          </w:p>
+          <w:p>
+            <w:r>
+              <w:t>y=sin(pi*u-pi/2)</w:t>
+            </w:r>
+          </w:p>
+          <w:p>
+            <w:r>
+              <w:t>z=cos(pi*u-pi/2)*cos(2*pi*v-pi)</w:t>
+            </w:r>
+          </w:p>
+          <w:p>
+            <w:r>
+              <w:t>The domain for u and v is [0, 1].</w:t>
+            </w:r>
+          </w:p>
           <w:p>
             <w:pPr>
               <w:rPr>
                 <w:b/>
               </w:rPr>
             </w:pPr>
-          </w:p>
-        </w:tc>
-        <w:tc>
-          <w:tcPr>
-            <w:tcW w:w="2250" w:type="dxa"/>
-          </w:tcPr>
-          <w:p>
-            <w:pPr>
-              <w:rPr>
-                <w:b/>
-              </w:rPr>
-            </w:pPr>
+            <w:r>
+              <w:t>The sampling resolution is [3 3].</w:t>
+            </w:r>
+          </w:p>
+        </w:tc>
+        <w:tc>
+          <w:tcPr>
+            <w:tcW w:w="1963" w:type="dxa"/>
+          </w:tcPr>
+          <w:p>
+            <w:r>
+              <w:t>The drawing of a sphere needs many sampling points to be accurate. Hence it is much more favorable to have a high sampling resolution.</w:t>
+            </w:r>
           </w:p>
         </w:tc>
       </w:tr>
@@ -760,38 +886,120 @@
         </w:trPr>
         <w:tc>
           <w:tcPr>
-            <w:tcW w:w="4143" w:type="dxa"/>
-          </w:tcPr>
+            <w:tcW w:w="4206" w:type="dxa"/>
+          </w:tcPr>
+          <w:p>
+            <w:r>
+              <w:object w:dxaOrig="9060" w:dyaOrig="9012">
+                <v:shape id="_x0000_i1033" type="#_x0000_t75" style="width:196.45pt;height:195.85pt" o:ole="">
+                  <v:imagedata r:id="rId21" o:title=""/>
+                </v:shape>
+                <o:OLEObject Type="Embed" ProgID="PBrush" ShapeID="_x0000_i1033" DrawAspect="Content" ObjectID="_1614536499" r:id="rId22"/>
+              </w:object>
+            </w:r>
+          </w:p>
+          <w:p/>
+          <w:p>
+            <w:r>
+              <w:t>A screenshot of “ellipsoid – 1.wrl” which defines an ellipsoid by parametric equations:</w:t>
+            </w:r>
+          </w:p>
+          <w:p>
+            <w:r>
+              <w:t>x=cos(pi*u-pi/2)*sin(2*pi*v-pi)</w:t>
+            </w:r>
+          </w:p>
+          <w:p>
+            <w:r>
+              <w:t>y=0.5*sin(pi*u-pi/2)</w:t>
+            </w:r>
+          </w:p>
+          <w:p>
+            <w:r>
+              <w:t>z=0.3*cos(pi*u-pi/2)*cos(2*pi*v-pi)</w:t>
+            </w:r>
+          </w:p>
+          <w:p>
+            <w:r>
+              <w:t>The domain for u and v is [0, 1].</w:t>
+            </w:r>
+          </w:p>
           <w:p>
             <w:pPr>
               <w:rPr>
                 <w:b/>
               </w:rPr>
             </w:pPr>
-          </w:p>
-        </w:tc>
-        <w:tc>
-          <w:tcPr>
-            <w:tcW w:w="4042" w:type="dxa"/>
-          </w:tcPr>
+            <w:r>
+              <w:t>The sampling resolution is [75 75].</w:t>
+            </w:r>
+          </w:p>
+        </w:tc>
+        <w:tc>
+          <w:tcPr>
+            <w:tcW w:w="4266" w:type="dxa"/>
+          </w:tcPr>
+          <w:p>
+            <w:r>
+              <w:object w:dxaOrig="9456" w:dyaOrig="8784">
+                <v:shape id="_x0000_i1034" type="#_x0000_t75" style="width:197.7pt;height:192.8pt" o:ole="">
+                  <v:imagedata r:id="rId23" o:title=""/>
+                </v:shape>
+                <o:OLEObject Type="Embed" ProgID="PBrush" ShapeID="_x0000_i1034" DrawAspect="Content" ObjectID="_1614536500" r:id="rId24"/>
+              </w:object>
+            </w:r>
+          </w:p>
+          <w:p/>
+          <w:p>
+            <w:r>
+              <w:t>A screenshot of “ellipsoid – 2.wrl” which defines an ellipsoid by parametric equations:</w:t>
+            </w:r>
+          </w:p>
+          <w:p>
+            <w:r>
+              <w:t>x=cos(pi*u-pi/2)*sin(2*pi*v-pi)</w:t>
+            </w:r>
+          </w:p>
+          <w:p>
+            <w:r>
+              <w:t>y=0.5*sin(pi*u-pi/2)</w:t>
+            </w:r>
+          </w:p>
+          <w:p>
+            <w:r>
+              <w:t>z=0.3*cos(pi*u-pi/2)*cos(2*pi*v-pi)</w:t>
+            </w:r>
+          </w:p>
+          <w:p>
+            <w:r>
+              <w:t>The domain for u and v is [0, 1].</w:t>
+            </w:r>
+          </w:p>
           <w:p>
             <w:pPr>
               <w:rPr>
                 <w:b/>
               </w:rPr>
             </w:pPr>
-          </w:p>
-        </w:tc>
-        <w:tc>
-          <w:tcPr>
-            <w:tcW w:w="2250" w:type="dxa"/>
-          </w:tcPr>
-          <w:p>
-            <w:pPr>
-              <w:rPr>
-                <w:b/>
-              </w:rPr>
-            </w:pPr>
+            <w:r>
+              <w:t>The sampling resolution is [3 3].</w:t>
+            </w:r>
+          </w:p>
+        </w:tc>
+        <w:tc>
+          <w:tcPr>
+            <w:tcW w:w="1963" w:type="dxa"/>
+          </w:tcPr>
+          <w:p>
+            <w:r>
+              <w:t>The explanation for this case is similar to the case of the sphere.</w:t>
+            </w:r>
+            <w:r>
+              <w:rPr>
+                <w:b/>
+              </w:rPr>
+              <w:t xml:space="preserve"> </w:t>
+            </w:r>
           </w:p>
         </w:tc>
       </w:tr>
@@ -801,19 +1009,104 @@
         </w:trPr>
         <w:tc>
           <w:tcPr>
-            <w:tcW w:w="4143" w:type="dxa"/>
-          </w:tcPr>
+            <w:tcW w:w="4206" w:type="dxa"/>
+          </w:tcPr>
+          <w:p>
+            <w:r>
+              <w:object w:dxaOrig="5556" w:dyaOrig="5556">
+                <v:shape id="_x0000_i1035" type="#_x0000_t75" style="width:195.85pt;height:195.85pt" o:ole="">
+                  <v:imagedata r:id="rId25" o:title=""/>
+                </v:shape>
+                <o:OLEObject Type="Embed" ProgID="PBrush" ShapeID="_x0000_i1035" DrawAspect="Content" ObjectID="_1614536501" r:id="rId26"/>
+              </w:object>
+            </w:r>
+          </w:p>
+          <w:p/>
+          <w:p>
+            <w:r>
+              <w:t>A screenshot of “cone – 1.wrl” which defines a cone by parametric equations:</w:t>
+            </w:r>
+          </w:p>
+          <w:p>
+            <w:r>
+              <w:t>x=u</w:t>
+            </w:r>
+          </w:p>
+          <w:p>
+            <w:r>
+              <w:t>y=u*cos(2*pi*v)</w:t>
+            </w:r>
+          </w:p>
+          <w:p>
+            <w:r>
+              <w:t>z=u*sin(2*pi*v)</w:t>
+            </w:r>
+          </w:p>
+          <w:p>
+            <w:r>
+              <w:t>The domain for u and v is [0, 1].</w:t>
+            </w:r>
+          </w:p>
+          <w:p>
+            <w:r>
+              <w:t>The sampling resolution is [75 75].</w:t>
+            </w:r>
+          </w:p>
+        </w:tc>
+        <w:tc>
+          <w:tcPr>
+            <w:tcW w:w="4266" w:type="dxa"/>
+          </w:tcPr>
+          <w:p>
+            <w:r>
+              <w:object w:dxaOrig="7080" w:dyaOrig="6816">
+                <v:shape id="_x0000_i1036" type="#_x0000_t75" style="width:202.6pt;height:195.25pt" o:ole="">
+                  <v:imagedata r:id="rId27" o:title=""/>
+                </v:shape>
+                <o:OLEObject Type="Embed" ProgID="PBrush" ShapeID="_x0000_i1036" DrawAspect="Content" ObjectID="_1614536502" r:id="rId28"/>
+              </w:object>
+            </w:r>
+          </w:p>
+          <w:p/>
+          <w:p>
+            <w:r>
+              <w:t>A screenshot of “cone – 2.wrl” which defines a cone by parametric equations:</w:t>
+            </w:r>
+          </w:p>
+          <w:p>
+            <w:r>
+              <w:t>x=u</w:t>
+            </w:r>
+          </w:p>
+          <w:p>
+            <w:r>
+              <w:t>y=u*cos(2*pi*v)</w:t>
+            </w:r>
+          </w:p>
+          <w:p>
+            <w:r>
+              <w:t>z=u*sin(2*pi*v)</w:t>
+            </w:r>
+          </w:p>
+          <w:p>
+            <w:r>
+              <w:t>The domain for u and v is [0, 1].</w:t>
+            </w:r>
+          </w:p>
           <w:p>
             <w:pPr>
               <w:rPr>
                 <w:b/>
               </w:rPr>
             </w:pPr>
-          </w:p>
-        </w:tc>
-        <w:tc>
-          <w:tcPr>
-            <w:tcW w:w="4042" w:type="dxa"/>
+            <w:r>
+              <w:t>The sampling resolution is [3 3].</w:t>
+            </w:r>
+          </w:p>
+        </w:tc>
+        <w:tc>
+          <w:tcPr>
+            <w:tcW w:w="1963" w:type="dxa"/>
           </w:tcPr>
           <w:p>
             <w:pPr>
@@ -823,9 +1116,145 @@
             </w:pPr>
           </w:p>
         </w:tc>
-        <w:tc>
-          <w:tcPr>
-            <w:tcW w:w="2250" w:type="dxa"/>
+      </w:tr>
+    </w:tbl>
+    <w:p/>
+    <w:p>
+      <w:pPr>
+        <w:rPr>
+          <w:b/>
+        </w:rPr>
+      </w:pPr>
+    </w:p>
+    <w:p>
+      <w:pPr>
+        <w:rPr>
+          <w:b/>
+        </w:rPr>
+      </w:pPr>
+    </w:p>
+    <w:p>
+      <w:pPr>
+        <w:rPr>
+          <w:b/>
+        </w:rPr>
+      </w:pPr>
+    </w:p>
+    <w:p>
+      <w:pPr>
+        <w:rPr>
+          <w:b/>
+        </w:rPr>
+      </w:pPr>
+    </w:p>
+    <w:p>
+      <w:pPr>
+        <w:rPr>
+          <w:b/>
+        </w:rPr>
+      </w:pPr>
+    </w:p>
+    <w:p>
+      <w:pPr>
+        <w:rPr>
+          <w:b/>
+        </w:rPr>
+      </w:pPr>
+    </w:p>
+    <w:p>
+      <w:pPr>
+        <w:rPr>
+          <w:b/>
+        </w:rPr>
+      </w:pPr>
+    </w:p>
+    <w:p>
+      <w:pPr>
+        <w:rPr>
+          <w:b/>
+        </w:rPr>
+      </w:pPr>
+    </w:p>
+    <w:p>
+      <w:pPr>
+        <w:rPr>
+          <w:b/>
+        </w:rPr>
+      </w:pPr>
+    </w:p>
+    <w:p>
+      <w:pPr>
+        <w:rPr>
+          <w:b/>
+        </w:rPr>
+      </w:pPr>
+    </w:p>
+    <w:p>
+      <w:pPr>
+        <w:rPr>
+          <w:b/>
+        </w:rPr>
+      </w:pPr>
+    </w:p>
+    <w:p>
+      <w:pPr>
+        <w:rPr>
+          <w:b/>
+        </w:rPr>
+      </w:pPr>
+    </w:p>
+    <w:p>
+      <w:pPr>
+        <w:rPr>
+          <w:b/>
+        </w:rPr>
+      </w:pPr>
+    </w:p>
+    <w:p>
+      <w:pPr>
+        <w:rPr>
+          <w:b/>
+        </w:rPr>
+      </w:pPr>
+    </w:p>
+    <w:p>
+      <w:pPr>
+        <w:rPr>
+          <w:b/>
+        </w:rPr>
+      </w:pPr>
+    </w:p>
+    <w:p>
+      <w:pPr>
+        <w:rPr>
+          <w:b/>
+        </w:rPr>
+      </w:pPr>
+      <w:r>
+        <w:rPr>
+          <w:b/>
+        </w:rPr>
+        <w:t>Conversion of a closed surface to a solid object by introducing the third parameter</w:t>
+      </w:r>
+    </w:p>
+    <w:tbl>
+      <w:tblPr>
+        <w:tblStyle w:val="TableGrid"/>
+        <w:tblW w:w="10435" w:type="dxa"/>
+        <w:tblLook w:val="04A0" w:firstRow="1" w:lastRow="0" w:firstColumn="1" w:lastColumn="0" w:noHBand="0" w:noVBand="1"/>
+      </w:tblPr>
+      <w:tblGrid>
+        <w:gridCol w:w="4206"/>
+        <w:gridCol w:w="4266"/>
+        <w:gridCol w:w="1963"/>
+      </w:tblGrid>
+      <w:tr>
+        <w:trPr>
+          <w:trHeight w:val="269"/>
+        </w:trPr>
+        <w:tc>
+          <w:tcPr>
+            <w:tcW w:w="4206" w:type="dxa"/>
           </w:tcPr>
           <w:p>
             <w:pPr>
@@ -833,6 +1262,48 @@
                 <w:b/>
               </w:rPr>
             </w:pPr>
+            <w:r>
+              <w:rPr>
+                <w:b/>
+              </w:rPr>
+              <w:t xml:space="preserve">               Curve 1</w:t>
+            </w:r>
+          </w:p>
+        </w:tc>
+        <w:tc>
+          <w:tcPr>
+            <w:tcW w:w="4266" w:type="dxa"/>
+          </w:tcPr>
+          <w:p>
+            <w:pPr>
+              <w:rPr>
+                <w:b/>
+              </w:rPr>
+            </w:pPr>
+            <w:r>
+              <w:rPr>
+                <w:b/>
+              </w:rPr>
+              <w:t xml:space="preserve">               Curve 2</w:t>
+            </w:r>
+          </w:p>
+        </w:tc>
+        <w:tc>
+          <w:tcPr>
+            <w:tcW w:w="1963" w:type="dxa"/>
+          </w:tcPr>
+          <w:p>
+            <w:pPr>
+              <w:rPr>
+                <w:b/>
+              </w:rPr>
+            </w:pPr>
+            <w:r>
+              <w:rPr>
+                <w:b/>
+              </w:rPr>
+              <w:t xml:space="preserve">             Note/Explanation</w:t>
+            </w:r>
           </w:p>
         </w:tc>
       </w:tr>
@@ -842,48 +1313,257 @@
         </w:trPr>
         <w:tc>
           <w:tcPr>
-            <w:tcW w:w="4143" w:type="dxa"/>
-          </w:tcPr>
+            <w:tcW w:w="4206" w:type="dxa"/>
+          </w:tcPr>
+          <w:p>
+            <w:r>
+              <w:object w:dxaOrig="5556" w:dyaOrig="5556">
+                <v:shape id="_x0000_i1037" type="#_x0000_t75" style="width:195.85pt;height:195.85pt" o:ole="">
+                  <v:imagedata r:id="rId25" o:title=""/>
+                </v:shape>
+                <o:OLEObject Type="Embed" ProgID="PBrush" ShapeID="_x0000_i1037" DrawAspect="Content" ObjectID="_1614536503" r:id="rId29"/>
+              </w:object>
+            </w:r>
+          </w:p>
+          <w:p/>
+          <w:p>
+            <w:r>
+              <w:t>A screenshot of “cone – 1.wrl” which defines a cone by parametric equations:</w:t>
+            </w:r>
+          </w:p>
+          <w:p>
+            <w:r>
+              <w:t>x=u</w:t>
+            </w:r>
+          </w:p>
+          <w:p>
+            <w:r>
+              <w:t>y=u*cos(2*pi*v)</w:t>
+            </w:r>
+          </w:p>
+          <w:p>
+            <w:r>
+              <w:t>z=u*sin(2*pi*v)</w:t>
+            </w:r>
+          </w:p>
+          <w:p>
+            <w:r>
+              <w:t>The domain for u and v is [0, 1].</w:t>
+            </w:r>
+          </w:p>
+          <w:p>
+            <w:r>
+              <w:t>The sampling resolution is [75 75].</w:t>
+            </w:r>
+          </w:p>
+        </w:tc>
+        <w:tc>
+          <w:tcPr>
+            <w:tcW w:w="4266" w:type="dxa"/>
+          </w:tcPr>
+          <w:p>
+            <w:r>
+              <w:object w:dxaOrig="8184" w:dyaOrig="8940">
+                <v:shape id="_x0000_i1038" type="#_x0000_t75" style="width:180pt;height:196.45pt" o:ole="">
+                  <v:imagedata r:id="rId30" o:title=""/>
+                </v:shape>
+                <o:OLEObject Type="Embed" ProgID="PBrush" ShapeID="_x0000_i1038" DrawAspect="Content" ObjectID="_1614536504" r:id="rId31"/>
+              </w:object>
+            </w:r>
+          </w:p>
+          <w:p/>
+          <w:p>
+            <w:r>
+              <w:t>A screenshot of “</w:t>
+            </w:r>
+            <w:proofErr w:type="spellStart"/>
+            <w:r>
+              <w:t>solid.wrl</w:t>
+            </w:r>
+            <w:proofErr w:type="spellEnd"/>
+            <w:r>
+              <w:t>” which defines a surface by parametric equations:</w:t>
+            </w:r>
+          </w:p>
+          <w:p>
+            <w:r>
+              <w:t>x=u;</w:t>
+            </w:r>
+          </w:p>
+          <w:p>
+            <w:r>
+              <w:t>y=w*u*cos(2*pi*v)</w:t>
+            </w:r>
+          </w:p>
+          <w:p>
+            <w:r>
+              <w:t>z=w*u*sin(2*pi*v)</w:t>
+            </w:r>
+          </w:p>
+          <w:p>
+            <w:r>
+              <w:t>The domain for u, v and w is [0, 1].</w:t>
+            </w:r>
+          </w:p>
           <w:p>
             <w:pPr>
               <w:rPr>
                 <w:b/>
               </w:rPr>
             </w:pPr>
-          </w:p>
-        </w:tc>
-        <w:tc>
-          <w:tcPr>
-            <w:tcW w:w="4042" w:type="dxa"/>
-          </w:tcPr>
+            <w:r>
+              <w:t>The sampling resolution is [75 75 75].</w:t>
+            </w:r>
+          </w:p>
+        </w:tc>
+        <w:tc>
+          <w:tcPr>
+            <w:tcW w:w="1963" w:type="dxa"/>
+          </w:tcPr>
+          <w:p>
+            <w:r>
+              <w:t>Conversion from a cone surface to a solid cone is done by introducing a third parameter w.</w:t>
+            </w:r>
+          </w:p>
+        </w:tc>
+      </w:tr>
+    </w:tbl>
+    <w:p>
+      <w:pPr>
+        <w:rPr>
+          <w:b/>
+        </w:rPr>
+      </w:pPr>
+    </w:p>
+    <w:p>
+      <w:pPr>
+        <w:rPr>
+          <w:b/>
+        </w:rPr>
+      </w:pPr>
+      <w:r>
+        <w:rPr>
+          <w:b/>
+        </w:rPr>
+        <w:t>Rotational &amp; Translational Sweeping</w:t>
+      </w:r>
+      <w:r>
+        <w:rPr>
+          <w:b/>
+        </w:rPr>
+        <w:t xml:space="preserve"> on y = sin(x) to make a surface</w:t>
+      </w:r>
+    </w:p>
+    <w:tbl>
+      <w:tblPr>
+        <w:tblStyle w:val="TableGrid"/>
+        <w:tblW w:w="0" w:type="auto"/>
+        <w:tblLook w:val="04A0" w:firstRow="1" w:lastRow="0" w:firstColumn="1" w:lastColumn="0" w:noHBand="0" w:noVBand="1"/>
+      </w:tblPr>
+      <w:tblGrid>
+        <w:gridCol w:w="1825"/>
+        <w:gridCol w:w="7525"/>
+      </w:tblGrid>
+      <w:tr>
+        <w:tc>
+          <w:tcPr>
+            <w:tcW w:w="2155" w:type="dxa"/>
+          </w:tcPr>
+          <w:p>
+            <w:r>
+              <w:t>Translational Sweeping</w:t>
+            </w:r>
+          </w:p>
+        </w:tc>
+        <w:tc>
+          <w:tcPr>
+            <w:tcW w:w="7195" w:type="dxa"/>
+          </w:tcPr>
+          <w:p/>
+          <w:p>
+            <w:r>
+              <w:object w:dxaOrig="10236" w:dyaOrig="4836">
+                <v:shape id="_x0000_i1039" type="#_x0000_t75" style="width:365.5pt;height:172.7pt" o:ole="">
+                  <v:imagedata r:id="rId32" o:title=""/>
+                </v:shape>
+                <o:OLEObject Type="Embed" ProgID="PBrush" ShapeID="_x0000_i1039" DrawAspect="Content" ObjectID="_1614536505" r:id="rId33"/>
+              </w:object>
+            </w:r>
+          </w:p>
+          <w:p/>
+          <w:p>
+            <w:r>
+              <w:lastRenderedPageBreak/>
+              <w:t>A screenshot of “y=sin(x)</w:t>
+            </w:r>
+            <w:proofErr w:type="spellStart"/>
+            <w:r>
+              <w:t>surface.</w:t>
+            </w:r>
+            <w:r>
+              <w:t>wrl</w:t>
+            </w:r>
+            <w:proofErr w:type="spellEnd"/>
+            <w:r>
+              <w:t>” which defines a s</w:t>
+            </w:r>
+            <w:r>
+              <w:t>urface</w:t>
+            </w:r>
+            <w:r>
+              <w:t xml:space="preserve"> by parametric equations:</w:t>
+            </w:r>
+          </w:p>
+          <w:p>
+            <w:r>
+              <w:t>x=u</w:t>
+            </w:r>
+            <w:r>
+              <w:t>*2*pi</w:t>
+            </w:r>
+            <w:r>
+              <w:t>;</w:t>
+            </w:r>
+          </w:p>
+          <w:p>
+            <w:r>
+              <w:t>y=sin(u*2*pi) + v;</w:t>
+            </w:r>
+          </w:p>
+          <w:p>
+            <w:r>
+              <w:t>z=0;</w:t>
+            </w:r>
+          </w:p>
+          <w:p>
+            <w:r>
+              <w:t>The domain for u and v is [0, 1].</w:t>
+            </w:r>
+          </w:p>
+          <w:p>
+            <w:r>
+              <w:t>The sampling resolution is [75 75].</w:t>
+            </w:r>
+          </w:p>
+          <w:p/>
           <w:p>
             <w:pPr>
               <w:rPr>
                 <w:b/>
               </w:rPr>
             </w:pPr>
-          </w:p>
-        </w:tc>
-        <w:tc>
-          <w:tcPr>
-            <w:tcW w:w="2250" w:type="dxa"/>
-          </w:tcPr>
-          <w:p>
-            <w:pPr>
-              <w:rPr>
-                <w:b/>
-              </w:rPr>
-            </w:pPr>
-          </w:p>
-        </w:tc>
+            <w:r>
+              <w:t xml:space="preserve">This is the surface obtained by applying translational sweeping on the curve y = sin(x) along the y-axis. </w:t>
+            </w:r>
+          </w:p>
+        </w:tc>
+        <w:bookmarkStart w:id="0" w:name="_GoBack"/>
+        <w:bookmarkEnd w:id="0"/>
       </w:tr>
       <w:tr>
-        <w:trPr>
-          <w:trHeight w:val="269"/>
-        </w:trPr>
-        <w:tc>
-          <w:tcPr>
-            <w:tcW w:w="4143" w:type="dxa"/>
+        <w:tc>
+          <w:tcPr>
+            <w:tcW w:w="2155" w:type="dxa"/>
           </w:tcPr>
           <w:p>
             <w:pPr>
@@ -891,24 +1571,111 @@
                 <w:b/>
               </w:rPr>
             </w:pPr>
-          </w:p>
-        </w:tc>
-        <w:tc>
-          <w:tcPr>
-            <w:tcW w:w="4042" w:type="dxa"/>
-          </w:tcPr>
-          <w:p>
-            <w:pPr>
-              <w:rPr>
-                <w:b/>
-              </w:rPr>
-            </w:pPr>
-          </w:p>
-        </w:tc>
-        <w:tc>
-          <w:tcPr>
-            <w:tcW w:w="2250" w:type="dxa"/>
-          </w:tcPr>
+            <w:r>
+              <w:lastRenderedPageBreak/>
+              <w:t>Rotational Sweeping</w:t>
+            </w:r>
+          </w:p>
+        </w:tc>
+        <w:tc>
+          <w:tcPr>
+            <w:tcW w:w="7195" w:type="dxa"/>
+          </w:tcPr>
+          <w:p>
+            <w:r>
+              <w:object w:dxaOrig="6216" w:dyaOrig="8880">
+                <v:shape id="_x0000_i1040" type="#_x0000_t75" style="width:160.45pt;height:229.4pt" o:ole="">
+                  <v:imagedata r:id="rId34" o:title=""/>
+                </v:shape>
+                <o:OLEObject Type="Embed" ProgID="PBrush" ShapeID="_x0000_i1040" DrawAspect="Content" ObjectID="_1614536506" r:id="rId35"/>
+              </w:object>
+            </w:r>
+          </w:p>
+          <w:p>
+            <w:r>
+              <w:t>A screenshot of “</w:t>
+            </w:r>
+            <w:r>
+              <w:t>y=sin(x)</w:t>
+            </w:r>
+            <w:proofErr w:type="spellStart"/>
+            <w:r>
+              <w:t>solid.wrl</w:t>
+            </w:r>
+            <w:proofErr w:type="spellEnd"/>
+            <w:r>
+              <w:t xml:space="preserve">” which defines a </w:t>
+            </w:r>
+            <w:r>
+              <w:t>solid</w:t>
+            </w:r>
+            <w:r>
+              <w:t xml:space="preserve"> by parametric equations:</w:t>
+            </w:r>
+          </w:p>
+          <w:p>
+            <w:r>
+              <w:t>x=u*cos(1.5*pi*w);</w:t>
+            </w:r>
+          </w:p>
+          <w:p>
+            <w:r>
+              <w:t>y=sin(u*2*pi) + v;</w:t>
+            </w:r>
+          </w:p>
+          <w:p>
+            <w:r>
+              <w:t>z=u*sin(1.5*pi*w);</w:t>
+            </w:r>
+          </w:p>
+          <w:p>
+            <w:r>
+              <w:t>The domain for u, v and w is [0, 1].</w:t>
+            </w:r>
+          </w:p>
+          <w:p>
+            <w:r>
+              <w:t>The sampling resolution is [75 75 75].</w:t>
+            </w:r>
+          </w:p>
+          <w:p/>
+          <w:p>
+            <w:r>
+              <w:t xml:space="preserve">This is the solid obtained by applying rotational sweeping 270 degrees to the surface with the parametric </w:t>
+            </w:r>
+            <w:proofErr w:type="gramStart"/>
+            <w:r>
+              <w:t>equations :</w:t>
+            </w:r>
+            <w:proofErr w:type="gramEnd"/>
+            <w:r>
+              <w:t xml:space="preserve"> x = u; </w:t>
+            </w:r>
+            <w:r>
+              <w:t>y=sin(u*2*pi) + v</w:t>
+            </w:r>
+            <w:r>
+              <w:t>; z = 0.</w:t>
+            </w:r>
+          </w:p>
+          <w:p>
+            <w:r>
+              <w:t>(In this case, I am not using the surface defined in “y=sin(x</w:t>
+            </w:r>
+            <w:proofErr w:type="gramStart"/>
+            <w:r>
+              <w:t>)</w:t>
+            </w:r>
+            <w:proofErr w:type="spellStart"/>
+            <w:r>
+              <w:t>surface.wrl</w:t>
+            </w:r>
+            <w:proofErr w:type="spellEnd"/>
+            <w:proofErr w:type="gramEnd"/>
+            <w:r>
+              <w:t>” for the rotational sweeping because it would be too large to display).</w:t>
+            </w:r>
+          </w:p>
           <w:p>
             <w:pPr>
               <w:rPr>
@@ -919,7 +1686,13 @@
         </w:tc>
       </w:tr>
     </w:tbl>
-    <w:p/>
+    <w:p>
+      <w:pPr>
+        <w:rPr>
+          <w:b/>
+        </w:rPr>
+      </w:pPr>
+    </w:p>
     <w:p>
       <w:pPr>
         <w:rPr>
@@ -940,7 +1713,7 @@
 </file>
 
 <file path=word/numbering.xml><?xml version="1.0" encoding="utf-8"?>
-<w:numbering xmlns:wpc="http://schemas.microsoft.com/office/word/2010/wordprocessingCanvas" xmlns:cx="http://schemas.microsoft.com/office/drawing/2014/chartex" xmlns:cx1="http://schemas.microsoft.com/office/drawing/2015/9/8/chartex" xmlns:mc="http://schemas.openxmlformats.org/markup-compatibility/2006" xmlns:o="urn:schemas-microsoft-com:office:office" xmlns:r="http://schemas.openxmlformats.org/officeDocument/2006/relationships" xmlns:m="http://schemas.openxmlformats.org/officeDocument/2006/math" xmlns:v="urn:schemas-microsoft-com:vml" xmlns:wp14="http://schemas.microsoft.com/office/word/2010/wordprocessingDrawing" xmlns:wp="http://schemas.openxmlformats.org/drawingml/2006/wordprocessingDrawing" xmlns:w10="urn:schemas-microsoft-com:office:word" xmlns:w="http://schemas.openxmlformats.org/wordprocessingml/2006/main" xmlns:w14="http://schemas.microsoft.com/office/word/2010/wordml" xmlns:w15="http://schemas.microsoft.com/office/word/2012/wordml" xmlns:w16se="http://schemas.microsoft.com/office/word/2015/wordml/symex" xmlns:wpg="http://schemas.microsoft.com/office/word/2010/wordprocessingGroup" xmlns:wpi="http://schemas.microsoft.com/office/word/2010/wordprocessingInk" xmlns:wne="http://schemas.microsoft.com/office/word/2006/wordml" xmlns:wps="http://schemas.microsoft.com/office/word/2010/wordprocessingShape" mc:Ignorable="w14 w15 w16se wp14">
+<w:numbering xmlns:wpc="http://schemas.microsoft.com/office/word/2010/wordprocessingCanvas" xmlns:mc="http://schemas.openxmlformats.org/markup-compatibility/2006" xmlns:o="urn:schemas-microsoft-com:office:office" xmlns:r="http://schemas.openxmlformats.org/officeDocument/2006/relationships" xmlns:m="http://schemas.openxmlformats.org/officeDocument/2006/math" xmlns:v="urn:schemas-microsoft-com:vml" xmlns:wp14="http://schemas.microsoft.com/office/word/2010/wordprocessingDrawing" xmlns:wp="http://schemas.openxmlformats.org/drawingml/2006/wordprocessingDrawing" xmlns:w10="urn:schemas-microsoft-com:office:word" xmlns:w="http://schemas.openxmlformats.org/wordprocessingml/2006/main" xmlns:w14="http://schemas.microsoft.com/office/word/2010/wordml" xmlns:w15="http://schemas.microsoft.com/office/word/2012/wordml" xmlns:wpg="http://schemas.microsoft.com/office/word/2010/wordprocessingGroup" xmlns:wpi="http://schemas.microsoft.com/office/word/2010/wordprocessingInk" xmlns:wne="http://schemas.microsoft.com/office/word/2006/wordml" xmlns:wps="http://schemas.microsoft.com/office/word/2010/wordprocessingShape" mc:Ignorable="w14 w15 wp14">
   <w:abstractNum w:abstractNumId="0" w15:restartNumberingAfterBreak="0">
     <w:nsid w:val="51B01997"/>
     <w:multiLevelType w:val="hybridMultilevel"/>
@@ -1037,7 +1810,7 @@
 </file>
 
 <file path=word/styles.xml><?xml version="1.0" encoding="utf-8"?>
-<w:styles xmlns:mc="http://schemas.openxmlformats.org/markup-compatibility/2006" xmlns:r="http://schemas.openxmlformats.org/officeDocument/2006/relationships" xmlns:w="http://schemas.openxmlformats.org/wordprocessingml/2006/main" xmlns:w14="http://schemas.microsoft.com/office/word/2010/wordml" xmlns:w15="http://schemas.microsoft.com/office/word/2012/wordml" xmlns:w16se="http://schemas.microsoft.com/office/word/2015/wordml/symex" mc:Ignorable="w14 w15 w16se">
+<w:styles xmlns:mc="http://schemas.openxmlformats.org/markup-compatibility/2006" xmlns:r="http://schemas.openxmlformats.org/officeDocument/2006/relationships" xmlns:w="http://schemas.openxmlformats.org/wordprocessingml/2006/main" xmlns:w14="http://schemas.microsoft.com/office/word/2010/wordml" xmlns:w15="http://schemas.microsoft.com/office/word/2012/wordml" mc:Ignorable="w14 w15">
   <w:docDefaults>
     <w:rPrDefault>
       <w:rPr>

</xml_diff>